<commit_message>
Fixed bug in paragraph position
</commit_message>
<xml_diff>
--- a/Document.docx
+++ b/Document.docx
@@ -47,6 +47,12 @@
           <w:lang w:val="en-US"/>
         </w:rPr>
         <w:t>One</w:t>
+      </w:r>
+      <w:r>
+        <w:rPr>
+          <w:lang w:val="en-US"/>
+        </w:rPr>
+        <w:t>g</w:t>
       </w:r>
     </w:p>
     <w:p>

</xml_diff>

<commit_message>
Updated SpaceChunk and reverted file
</commit_message>
<xml_diff>
--- a/Document.docx
+++ b/Document.docx
@@ -4,25 +4,1225 @@
   <w:body>
     <w:p>
       <w:pPr>
+        <w:pStyle w:val="Heading1"/>
+        <w:rPr>
+          <w:lang w:val="en-US"/>
+        </w:rPr>
+      </w:pPr>
+      <w:r>
+        <w:rPr>
+          <w:lang w:val="en-US"/>
+        </w:rPr>
+        <w:t>Heading 1</w:t>
+      </w:r>
+    </w:p>
+    <w:p>
+      <w:pPr>
+        <w:rPr>
+          <w:lang w:val="en-US"/>
+        </w:rPr>
+      </w:pPr>
+      <w:r>
+        <w:rPr>
+          <w:lang w:val="en-US"/>
+        </w:rPr>
+        <w:t xml:space="preserve">Lorem ipsum dolor sit </w:t>
+      </w:r>
+      <w:proofErr w:type="spellStart"/>
+      <w:r>
+        <w:rPr>
+          <w:lang w:val="en-US"/>
+        </w:rPr>
+        <w:t>amet</w:t>
+      </w:r>
+      <w:proofErr w:type="spellEnd"/>
+      <w:r>
+        <w:rPr>
+          <w:lang w:val="en-US"/>
+        </w:rPr>
+        <w:t xml:space="preserve">, </w:t>
+      </w:r>
+      <w:proofErr w:type="spellStart"/>
+      <w:r>
+        <w:rPr>
+          <w:lang w:val="en-US"/>
+        </w:rPr>
+        <w:t>consectetur</w:t>
+      </w:r>
+      <w:proofErr w:type="spellEnd"/>
+      <w:r>
+        <w:rPr>
+          <w:lang w:val="en-US"/>
+        </w:rPr>
+        <w:t xml:space="preserve"> </w:t>
+      </w:r>
+      <w:proofErr w:type="spellStart"/>
+      <w:r>
+        <w:rPr>
+          <w:lang w:val="en-US"/>
+        </w:rPr>
+        <w:t>adipiscing</w:t>
+      </w:r>
+      <w:proofErr w:type="spellEnd"/>
+      <w:r>
+        <w:rPr>
+          <w:lang w:val="en-US"/>
+        </w:rPr>
+        <w:t xml:space="preserve"> </w:t>
+      </w:r>
+      <w:proofErr w:type="spellStart"/>
+      <w:r>
+        <w:rPr>
+          <w:lang w:val="en-US"/>
+        </w:rPr>
+        <w:t>elit</w:t>
+      </w:r>
+      <w:proofErr w:type="spellEnd"/>
+      <w:r>
+        <w:rPr>
+          <w:lang w:val="en-US"/>
+        </w:rPr>
+        <w:t xml:space="preserve">. </w:t>
+      </w:r>
+      <w:proofErr w:type="spellStart"/>
+      <w:r>
+        <w:rPr>
+          <w:lang w:val="en-US"/>
+        </w:rPr>
+        <w:t>Praesent</w:t>
+      </w:r>
+      <w:proofErr w:type="spellEnd"/>
+      <w:r>
+        <w:rPr>
+          <w:lang w:val="en-US"/>
+        </w:rPr>
+        <w:t xml:space="preserve"> tempus </w:t>
+      </w:r>
+      <w:proofErr w:type="spellStart"/>
+      <w:r>
+        <w:rPr>
+          <w:lang w:val="en-US"/>
+        </w:rPr>
+        <w:t>nisl</w:t>
+      </w:r>
+      <w:proofErr w:type="spellEnd"/>
+      <w:r>
+        <w:rPr>
+          <w:lang w:val="en-US"/>
+        </w:rPr>
+        <w:t xml:space="preserve"> </w:t>
+      </w:r>
+      <w:proofErr w:type="spellStart"/>
+      <w:r>
+        <w:rPr>
+          <w:lang w:val="en-US"/>
+        </w:rPr>
+        <w:t>eget</w:t>
+      </w:r>
+      <w:proofErr w:type="spellEnd"/>
+      <w:r>
+        <w:rPr>
+          <w:lang w:val="en-US"/>
+        </w:rPr>
+        <w:t xml:space="preserve"> </w:t>
+      </w:r>
+      <w:proofErr w:type="spellStart"/>
+      <w:r>
+        <w:rPr>
+          <w:lang w:val="en-US"/>
+        </w:rPr>
+        <w:t>purus</w:t>
+      </w:r>
+      <w:proofErr w:type="spellEnd"/>
+      <w:r>
+        <w:rPr>
+          <w:lang w:val="en-US"/>
+        </w:rPr>
+        <w:t xml:space="preserve"> </w:t>
+      </w:r>
+      <w:proofErr w:type="spellStart"/>
+      <w:r>
+        <w:rPr>
+          <w:lang w:val="en-US"/>
+        </w:rPr>
+        <w:t>interdum</w:t>
+      </w:r>
+      <w:proofErr w:type="spellEnd"/>
+      <w:r>
+        <w:rPr>
+          <w:lang w:val="en-US"/>
+        </w:rPr>
+        <w:t xml:space="preserve"> maximus. Donec </w:t>
+      </w:r>
+      <w:proofErr w:type="spellStart"/>
+      <w:r>
+        <w:rPr>
+          <w:lang w:val="en-US"/>
+        </w:rPr>
+        <w:t>tincidunt</w:t>
+      </w:r>
+      <w:proofErr w:type="spellEnd"/>
+      <w:r>
+        <w:rPr>
+          <w:lang w:val="en-US"/>
+        </w:rPr>
+        <w:t xml:space="preserve"> magna mi, </w:t>
+      </w:r>
+      <w:proofErr w:type="spellStart"/>
+      <w:r>
+        <w:rPr>
+          <w:lang w:val="en-US"/>
+        </w:rPr>
+        <w:t>mattis</w:t>
+      </w:r>
+      <w:proofErr w:type="spellEnd"/>
+      <w:r>
+        <w:rPr>
+          <w:lang w:val="en-US"/>
+        </w:rPr>
+        <w:t xml:space="preserve"> gravida </w:t>
+      </w:r>
+      <w:proofErr w:type="spellStart"/>
+      <w:r>
+        <w:rPr>
+          <w:lang w:val="en-US"/>
+        </w:rPr>
+        <w:t>nulla</w:t>
+      </w:r>
+      <w:proofErr w:type="spellEnd"/>
+      <w:r>
+        <w:rPr>
+          <w:lang w:val="en-US"/>
+        </w:rPr>
+        <w:t xml:space="preserve"> </w:t>
+      </w:r>
+      <w:proofErr w:type="spellStart"/>
+      <w:r>
+        <w:rPr>
+          <w:lang w:val="en-US"/>
+        </w:rPr>
+        <w:t>vulputate</w:t>
+      </w:r>
+      <w:proofErr w:type="spellEnd"/>
+      <w:r>
+        <w:rPr>
+          <w:lang w:val="en-US"/>
+        </w:rPr>
+        <w:t xml:space="preserve"> sit </w:t>
+      </w:r>
+      <w:proofErr w:type="spellStart"/>
+      <w:r>
+        <w:rPr>
+          <w:lang w:val="en-US"/>
+        </w:rPr>
+        <w:t>amet</w:t>
+      </w:r>
+      <w:proofErr w:type="spellEnd"/>
+      <w:r>
+        <w:rPr>
+          <w:lang w:val="en-US"/>
+        </w:rPr>
+        <w:t xml:space="preserve">. </w:t>
+      </w:r>
+      <w:proofErr w:type="spellStart"/>
+      <w:r>
+        <w:rPr>
+          <w:lang w:val="en-US"/>
+        </w:rPr>
+        <w:t>Praesent</w:t>
+      </w:r>
+      <w:proofErr w:type="spellEnd"/>
+      <w:r>
+        <w:rPr>
+          <w:lang w:val="en-US"/>
+        </w:rPr>
+        <w:t xml:space="preserve"> lacinia </w:t>
+      </w:r>
+      <w:proofErr w:type="spellStart"/>
+      <w:r>
+        <w:rPr>
+          <w:lang w:val="en-US"/>
+        </w:rPr>
+        <w:t>nulla</w:t>
+      </w:r>
+      <w:proofErr w:type="spellEnd"/>
+      <w:r>
+        <w:rPr>
+          <w:lang w:val="en-US"/>
+        </w:rPr>
+        <w:t xml:space="preserve"> sit </w:t>
+      </w:r>
+      <w:proofErr w:type="spellStart"/>
+      <w:r>
+        <w:rPr>
+          <w:lang w:val="en-US"/>
+        </w:rPr>
+        <w:t>amet</w:t>
+      </w:r>
+      <w:proofErr w:type="spellEnd"/>
+      <w:r>
+        <w:rPr>
+          <w:lang w:val="en-US"/>
+        </w:rPr>
+        <w:t xml:space="preserve"> </w:t>
+      </w:r>
+      <w:proofErr w:type="spellStart"/>
+      <w:r>
+        <w:rPr>
+          <w:lang w:val="en-US"/>
+        </w:rPr>
+        <w:t>aliquet</w:t>
+      </w:r>
+      <w:proofErr w:type="spellEnd"/>
+      <w:r>
+        <w:rPr>
+          <w:lang w:val="en-US"/>
+        </w:rPr>
+        <w:t xml:space="preserve"> </w:t>
+      </w:r>
+      <w:proofErr w:type="spellStart"/>
+      <w:r>
+        <w:rPr>
+          <w:lang w:val="en-US"/>
+        </w:rPr>
+        <w:t>aliquet</w:t>
+      </w:r>
+      <w:proofErr w:type="spellEnd"/>
+      <w:r>
+        <w:rPr>
+          <w:lang w:val="en-US"/>
+        </w:rPr>
+        <w:t xml:space="preserve">. Vestibulum </w:t>
+      </w:r>
+      <w:proofErr w:type="spellStart"/>
+      <w:r>
+        <w:rPr>
+          <w:lang w:val="en-US"/>
+        </w:rPr>
+        <w:t>iaculis</w:t>
+      </w:r>
+      <w:proofErr w:type="spellEnd"/>
+      <w:r>
+        <w:rPr>
+          <w:lang w:val="en-US"/>
+        </w:rPr>
+        <w:t xml:space="preserve"> </w:t>
+      </w:r>
+      <w:proofErr w:type="spellStart"/>
+      <w:r>
+        <w:rPr>
+          <w:lang w:val="en-US"/>
+        </w:rPr>
+        <w:t>faucibus</w:t>
+      </w:r>
+      <w:proofErr w:type="spellEnd"/>
+      <w:r>
+        <w:rPr>
+          <w:lang w:val="en-US"/>
+        </w:rPr>
+        <w:t xml:space="preserve"> </w:t>
+      </w:r>
+      <w:proofErr w:type="spellStart"/>
+      <w:r>
+        <w:rPr>
+          <w:lang w:val="en-US"/>
+        </w:rPr>
+        <w:t>quam</w:t>
+      </w:r>
+      <w:proofErr w:type="spellEnd"/>
+      <w:r>
+        <w:rPr>
+          <w:lang w:val="en-US"/>
+        </w:rPr>
+        <w:t xml:space="preserve">, non </w:t>
+      </w:r>
+      <w:proofErr w:type="spellStart"/>
+      <w:r>
+        <w:rPr>
+          <w:lang w:val="en-US"/>
+        </w:rPr>
+        <w:t>feugiat</w:t>
+      </w:r>
+      <w:proofErr w:type="spellEnd"/>
+      <w:r>
+        <w:rPr>
+          <w:lang w:val="en-US"/>
+        </w:rPr>
+        <w:t xml:space="preserve"> </w:t>
+      </w:r>
+      <w:proofErr w:type="spellStart"/>
+      <w:r>
+        <w:rPr>
+          <w:lang w:val="en-US"/>
+        </w:rPr>
+        <w:t>enim</w:t>
+      </w:r>
+      <w:proofErr w:type="spellEnd"/>
+      <w:r>
+        <w:rPr>
+          <w:lang w:val="en-US"/>
+        </w:rPr>
+        <w:t xml:space="preserve"> </w:t>
+      </w:r>
+      <w:proofErr w:type="spellStart"/>
+      <w:r>
+        <w:rPr>
+          <w:lang w:val="en-US"/>
+        </w:rPr>
+        <w:t>euismod</w:t>
+      </w:r>
+      <w:proofErr w:type="spellEnd"/>
+      <w:r>
+        <w:rPr>
+          <w:lang w:val="en-US"/>
+        </w:rPr>
+        <w:t xml:space="preserve"> </w:t>
+      </w:r>
+      <w:proofErr w:type="spellStart"/>
+      <w:r>
+        <w:rPr>
+          <w:lang w:val="en-US"/>
+        </w:rPr>
+        <w:t>eu</w:t>
+      </w:r>
+      <w:proofErr w:type="spellEnd"/>
+      <w:r>
+        <w:rPr>
+          <w:lang w:val="en-US"/>
+        </w:rPr>
+        <w:t xml:space="preserve">. Nam pulvinar </w:t>
+      </w:r>
+      <w:proofErr w:type="spellStart"/>
+      <w:r>
+        <w:rPr>
+          <w:lang w:val="en-US"/>
+        </w:rPr>
+        <w:t>mauris</w:t>
+      </w:r>
+      <w:proofErr w:type="spellEnd"/>
+      <w:r>
+        <w:rPr>
+          <w:lang w:val="en-US"/>
+        </w:rPr>
+        <w:t xml:space="preserve"> ac </w:t>
+      </w:r>
+      <w:proofErr w:type="spellStart"/>
+      <w:r>
+        <w:rPr>
+          <w:lang w:val="en-US"/>
+        </w:rPr>
+        <w:t>sem</w:t>
+      </w:r>
+      <w:proofErr w:type="spellEnd"/>
+      <w:r>
+        <w:rPr>
+          <w:lang w:val="en-US"/>
+        </w:rPr>
+        <w:t xml:space="preserve"> </w:t>
+      </w:r>
+      <w:proofErr w:type="spellStart"/>
+      <w:r>
+        <w:rPr>
+          <w:lang w:val="en-US"/>
+        </w:rPr>
+        <w:t>fringilla</w:t>
+      </w:r>
+      <w:proofErr w:type="spellEnd"/>
+      <w:r>
+        <w:rPr>
+          <w:lang w:val="en-US"/>
+        </w:rPr>
+        <w:t xml:space="preserve"> </w:t>
+      </w:r>
+      <w:proofErr w:type="spellStart"/>
+      <w:r>
+        <w:rPr>
+          <w:lang w:val="en-US"/>
+        </w:rPr>
+        <w:t>ultrices</w:t>
+      </w:r>
+      <w:proofErr w:type="spellEnd"/>
+      <w:r>
+        <w:rPr>
+          <w:lang w:val="en-US"/>
+        </w:rPr>
+        <w:t xml:space="preserve">. Aenean a ante </w:t>
+      </w:r>
+      <w:proofErr w:type="spellStart"/>
+      <w:r>
+        <w:rPr>
+          <w:lang w:val="en-US"/>
+        </w:rPr>
+        <w:t>leo</w:t>
+      </w:r>
+      <w:proofErr w:type="spellEnd"/>
+      <w:r>
+        <w:rPr>
+          <w:lang w:val="en-US"/>
+        </w:rPr>
+        <w:t xml:space="preserve">. Donec sit </w:t>
+      </w:r>
+      <w:proofErr w:type="spellStart"/>
+      <w:r>
+        <w:rPr>
+          <w:lang w:val="en-US"/>
+        </w:rPr>
+        <w:t>amet</w:t>
+      </w:r>
+      <w:proofErr w:type="spellEnd"/>
+      <w:r>
+        <w:rPr>
+          <w:lang w:val="en-US"/>
+        </w:rPr>
+        <w:t xml:space="preserve"> </w:t>
+      </w:r>
+      <w:proofErr w:type="spellStart"/>
+      <w:r>
+        <w:rPr>
+          <w:lang w:val="en-US"/>
+        </w:rPr>
+        <w:t>augue</w:t>
+      </w:r>
+      <w:proofErr w:type="spellEnd"/>
+      <w:r>
+        <w:rPr>
+          <w:lang w:val="en-US"/>
+        </w:rPr>
+        <w:t xml:space="preserve"> </w:t>
+      </w:r>
+      <w:proofErr w:type="spellStart"/>
+      <w:r>
+        <w:rPr>
+          <w:lang w:val="en-US"/>
+        </w:rPr>
+        <w:t>vehicula</w:t>
+      </w:r>
+      <w:proofErr w:type="spellEnd"/>
+      <w:r>
+        <w:rPr>
+          <w:lang w:val="en-US"/>
+        </w:rPr>
+        <w:t xml:space="preserve">, </w:t>
+      </w:r>
+      <w:proofErr w:type="spellStart"/>
+      <w:r>
+        <w:rPr>
+          <w:lang w:val="en-US"/>
+        </w:rPr>
+        <w:t>bibendum</w:t>
+      </w:r>
+      <w:proofErr w:type="spellEnd"/>
+      <w:r>
+        <w:rPr>
+          <w:lang w:val="en-US"/>
+        </w:rPr>
+        <w:t xml:space="preserve"> libero a, </w:t>
+      </w:r>
+      <w:proofErr w:type="spellStart"/>
+      <w:r>
+        <w:rPr>
+          <w:lang w:val="en-US"/>
+        </w:rPr>
+        <w:t>hendrerit</w:t>
+      </w:r>
+      <w:proofErr w:type="spellEnd"/>
+      <w:r>
+        <w:rPr>
+          <w:lang w:val="en-US"/>
+        </w:rPr>
+        <w:t xml:space="preserve"> </w:t>
+      </w:r>
+      <w:proofErr w:type="spellStart"/>
+      <w:r>
+        <w:rPr>
+          <w:lang w:val="en-US"/>
+        </w:rPr>
+        <w:t>urna</w:t>
+      </w:r>
+      <w:proofErr w:type="spellEnd"/>
+      <w:r>
+        <w:rPr>
+          <w:lang w:val="en-US"/>
+        </w:rPr>
+        <w:t xml:space="preserve">. Proin at </w:t>
+      </w:r>
+      <w:proofErr w:type="spellStart"/>
+      <w:r>
+        <w:rPr>
+          <w:lang w:val="en-US"/>
+        </w:rPr>
+        <w:t>bibendum</w:t>
+      </w:r>
+      <w:proofErr w:type="spellEnd"/>
+      <w:r>
+        <w:rPr>
+          <w:lang w:val="en-US"/>
+        </w:rPr>
+        <w:t xml:space="preserve"> </w:t>
+      </w:r>
+      <w:proofErr w:type="spellStart"/>
+      <w:r>
+        <w:rPr>
+          <w:lang w:val="en-US"/>
+        </w:rPr>
+        <w:t>orci</w:t>
+      </w:r>
+      <w:proofErr w:type="spellEnd"/>
+      <w:r>
+        <w:rPr>
+          <w:lang w:val="en-US"/>
+        </w:rPr>
+        <w:t xml:space="preserve">. </w:t>
+      </w:r>
+      <w:proofErr w:type="spellStart"/>
+      <w:r>
+        <w:rPr>
+          <w:lang w:val="en-US"/>
+        </w:rPr>
+        <w:t>Etiam</w:t>
+      </w:r>
+      <w:proofErr w:type="spellEnd"/>
+      <w:r>
+        <w:rPr>
+          <w:lang w:val="en-US"/>
+        </w:rPr>
+        <w:t xml:space="preserve"> sit </w:t>
+      </w:r>
+      <w:proofErr w:type="spellStart"/>
+      <w:r>
+        <w:rPr>
+          <w:lang w:val="en-US"/>
+        </w:rPr>
+        <w:t>amet</w:t>
+      </w:r>
+      <w:proofErr w:type="spellEnd"/>
+      <w:r>
+        <w:rPr>
+          <w:lang w:val="en-US"/>
+        </w:rPr>
+        <w:t xml:space="preserve"> </w:t>
+      </w:r>
+      <w:proofErr w:type="spellStart"/>
+      <w:r>
+        <w:rPr>
+          <w:lang w:val="en-US"/>
+        </w:rPr>
+        <w:t>tortor</w:t>
+      </w:r>
+      <w:proofErr w:type="spellEnd"/>
+      <w:r>
+        <w:rPr>
+          <w:lang w:val="en-US"/>
+        </w:rPr>
+        <w:t xml:space="preserve"> dictum, </w:t>
+      </w:r>
+      <w:proofErr w:type="spellStart"/>
+      <w:r>
+        <w:rPr>
+          <w:lang w:val="en-US"/>
+        </w:rPr>
+        <w:t>hendrerit</w:t>
+      </w:r>
+      <w:proofErr w:type="spellEnd"/>
+      <w:r>
+        <w:rPr>
+          <w:lang w:val="en-US"/>
+        </w:rPr>
+        <w:t xml:space="preserve"> </w:t>
+      </w:r>
+      <w:proofErr w:type="spellStart"/>
+      <w:r>
+        <w:rPr>
+          <w:lang w:val="en-US"/>
+        </w:rPr>
+        <w:t>turpis</w:t>
+      </w:r>
+      <w:proofErr w:type="spellEnd"/>
+      <w:r>
+        <w:rPr>
+          <w:lang w:val="en-US"/>
+        </w:rPr>
+        <w:t xml:space="preserve"> </w:t>
+      </w:r>
+      <w:proofErr w:type="spellStart"/>
+      <w:r>
+        <w:rPr>
+          <w:lang w:val="en-US"/>
+        </w:rPr>
+        <w:t>quis</w:t>
+      </w:r>
+      <w:proofErr w:type="spellEnd"/>
+      <w:r>
+        <w:rPr>
+          <w:lang w:val="en-US"/>
+        </w:rPr>
+        <w:t xml:space="preserve">, auctor </w:t>
+      </w:r>
+      <w:proofErr w:type="spellStart"/>
+      <w:r>
+        <w:rPr>
+          <w:lang w:val="en-US"/>
+        </w:rPr>
+        <w:t>augue</w:t>
+      </w:r>
+      <w:proofErr w:type="spellEnd"/>
+      <w:r>
+        <w:rPr>
+          <w:lang w:val="en-US"/>
+        </w:rPr>
+        <w:t xml:space="preserve">. </w:t>
+      </w:r>
+      <w:proofErr w:type="spellStart"/>
+      <w:r>
+        <w:rPr>
+          <w:lang w:val="en-US"/>
+        </w:rPr>
+        <w:t>Mauris</w:t>
+      </w:r>
+      <w:proofErr w:type="spellEnd"/>
+      <w:r>
+        <w:rPr>
+          <w:lang w:val="en-US"/>
+        </w:rPr>
+        <w:t xml:space="preserve"> </w:t>
+      </w:r>
+      <w:proofErr w:type="spellStart"/>
+      <w:r>
+        <w:rPr>
+          <w:lang w:val="en-US"/>
+        </w:rPr>
+        <w:t>varius</w:t>
+      </w:r>
+      <w:proofErr w:type="spellEnd"/>
+      <w:r>
+        <w:rPr>
+          <w:lang w:val="en-US"/>
+        </w:rPr>
+        <w:t xml:space="preserve">, </w:t>
+      </w:r>
+      <w:proofErr w:type="spellStart"/>
+      <w:r>
+        <w:rPr>
+          <w:lang w:val="en-US"/>
+        </w:rPr>
+        <w:t>lectus</w:t>
+      </w:r>
+      <w:proofErr w:type="spellEnd"/>
+      <w:r>
+        <w:rPr>
+          <w:lang w:val="en-US"/>
+        </w:rPr>
+        <w:t xml:space="preserve"> et </w:t>
+      </w:r>
+      <w:proofErr w:type="spellStart"/>
+      <w:r>
+        <w:rPr>
+          <w:lang w:val="en-US"/>
+        </w:rPr>
+        <w:t>fringilla</w:t>
+      </w:r>
+      <w:proofErr w:type="spellEnd"/>
+      <w:r>
+        <w:rPr>
+          <w:lang w:val="en-US"/>
+        </w:rPr>
+        <w:t xml:space="preserve"> </w:t>
+      </w:r>
+      <w:proofErr w:type="spellStart"/>
+      <w:r>
+        <w:rPr>
+          <w:lang w:val="en-US"/>
+        </w:rPr>
+        <w:t>posuere</w:t>
+      </w:r>
+      <w:proofErr w:type="spellEnd"/>
+      <w:r>
+        <w:rPr>
+          <w:lang w:val="en-US"/>
+        </w:rPr>
+        <w:t xml:space="preserve">, </w:t>
+      </w:r>
+      <w:proofErr w:type="spellStart"/>
+      <w:r>
+        <w:rPr>
+          <w:lang w:val="en-US"/>
+        </w:rPr>
+        <w:t>justo</w:t>
+      </w:r>
+      <w:proofErr w:type="spellEnd"/>
+      <w:r>
+        <w:rPr>
+          <w:lang w:val="en-US"/>
+        </w:rPr>
+        <w:t xml:space="preserve"> eros </w:t>
+      </w:r>
+      <w:proofErr w:type="spellStart"/>
+      <w:r>
+        <w:rPr>
+          <w:lang w:val="en-US"/>
+        </w:rPr>
+        <w:t>faucibus</w:t>
+      </w:r>
+      <w:proofErr w:type="spellEnd"/>
+      <w:r>
+        <w:rPr>
+          <w:lang w:val="en-US"/>
+        </w:rPr>
+        <w:t xml:space="preserve"> ligula, non </w:t>
+      </w:r>
+      <w:proofErr w:type="spellStart"/>
+      <w:r>
+        <w:rPr>
+          <w:lang w:val="en-US"/>
+        </w:rPr>
+        <w:t>molestie</w:t>
+      </w:r>
+      <w:proofErr w:type="spellEnd"/>
+      <w:r>
+        <w:rPr>
+          <w:lang w:val="en-US"/>
+        </w:rPr>
+        <w:t xml:space="preserve"> </w:t>
+      </w:r>
+      <w:proofErr w:type="spellStart"/>
+      <w:r>
+        <w:rPr>
+          <w:lang w:val="en-US"/>
+        </w:rPr>
+        <w:t>justo</w:t>
+      </w:r>
+      <w:proofErr w:type="spellEnd"/>
+      <w:r>
+        <w:rPr>
+          <w:lang w:val="en-US"/>
+        </w:rPr>
+        <w:t xml:space="preserve"> dui vel </w:t>
+      </w:r>
+      <w:proofErr w:type="spellStart"/>
+      <w:r>
+        <w:rPr>
+          <w:lang w:val="en-US"/>
+        </w:rPr>
+        <w:t>lacus</w:t>
+      </w:r>
+      <w:proofErr w:type="spellEnd"/>
+      <w:r>
+        <w:rPr>
+          <w:lang w:val="en-US"/>
+        </w:rPr>
+        <w:t xml:space="preserve">. </w:t>
+      </w:r>
+      <w:proofErr w:type="spellStart"/>
+      <w:r>
+        <w:rPr>
+          <w:lang w:val="en-US"/>
+        </w:rPr>
+        <w:t>Phasellus</w:t>
+      </w:r>
+      <w:proofErr w:type="spellEnd"/>
+      <w:r>
+        <w:rPr>
+          <w:lang w:val="en-US"/>
+        </w:rPr>
+        <w:t xml:space="preserve"> </w:t>
+      </w:r>
+      <w:proofErr w:type="spellStart"/>
+      <w:r>
+        <w:rPr>
+          <w:lang w:val="en-US"/>
+        </w:rPr>
+        <w:t>quam</w:t>
+      </w:r>
+      <w:proofErr w:type="spellEnd"/>
+      <w:r>
+        <w:rPr>
+          <w:lang w:val="en-US"/>
+        </w:rPr>
+        <w:t xml:space="preserve"> lorem, </w:t>
+      </w:r>
+      <w:proofErr w:type="spellStart"/>
+      <w:r>
+        <w:rPr>
+          <w:lang w:val="en-US"/>
+        </w:rPr>
+        <w:t>accumsan</w:t>
+      </w:r>
+      <w:proofErr w:type="spellEnd"/>
+      <w:r>
+        <w:rPr>
+          <w:lang w:val="en-US"/>
+        </w:rPr>
+        <w:t xml:space="preserve"> </w:t>
+      </w:r>
+      <w:proofErr w:type="spellStart"/>
+      <w:r>
+        <w:rPr>
+          <w:lang w:val="en-US"/>
+        </w:rPr>
+        <w:t>eget</w:t>
+      </w:r>
+      <w:proofErr w:type="spellEnd"/>
+      <w:r>
+        <w:rPr>
+          <w:lang w:val="en-US"/>
+        </w:rPr>
+        <w:t xml:space="preserve"> </w:t>
+      </w:r>
+      <w:proofErr w:type="spellStart"/>
+      <w:r>
+        <w:rPr>
+          <w:lang w:val="en-US"/>
+        </w:rPr>
+        <w:t>finibus</w:t>
+      </w:r>
+      <w:proofErr w:type="spellEnd"/>
+      <w:r>
+        <w:rPr>
+          <w:lang w:val="en-US"/>
+        </w:rPr>
+        <w:t xml:space="preserve"> at, </w:t>
+      </w:r>
+      <w:proofErr w:type="spellStart"/>
+      <w:r>
+        <w:rPr>
+          <w:lang w:val="en-US"/>
+        </w:rPr>
+        <w:t>laoreet</w:t>
+      </w:r>
+      <w:proofErr w:type="spellEnd"/>
+      <w:r>
+        <w:rPr>
+          <w:lang w:val="en-US"/>
+        </w:rPr>
+        <w:t xml:space="preserve"> et </w:t>
+      </w:r>
+      <w:proofErr w:type="spellStart"/>
+      <w:r>
+        <w:rPr>
+          <w:lang w:val="en-US"/>
+        </w:rPr>
+        <w:t>urna</w:t>
+      </w:r>
+      <w:proofErr w:type="spellEnd"/>
+      <w:r>
+        <w:rPr>
+          <w:lang w:val="en-US"/>
+        </w:rPr>
+        <w:t xml:space="preserve">. Morbi </w:t>
+      </w:r>
+      <w:proofErr w:type="spellStart"/>
+      <w:r>
+        <w:rPr>
+          <w:lang w:val="en-US"/>
+        </w:rPr>
+        <w:t>ut</w:t>
+      </w:r>
+      <w:proofErr w:type="spellEnd"/>
+      <w:r>
+        <w:rPr>
+          <w:lang w:val="en-US"/>
+        </w:rPr>
+        <w:t xml:space="preserve"> fermentum </w:t>
+      </w:r>
+      <w:proofErr w:type="spellStart"/>
+      <w:r>
+        <w:rPr>
+          <w:lang w:val="en-US"/>
+        </w:rPr>
+        <w:t>felis</w:t>
+      </w:r>
+      <w:proofErr w:type="spellEnd"/>
+      <w:r>
+        <w:rPr>
+          <w:lang w:val="en-US"/>
+        </w:rPr>
+        <w:t xml:space="preserve">. </w:t>
+      </w:r>
+      <w:proofErr w:type="spellStart"/>
+      <w:r>
+        <w:rPr>
+          <w:lang w:val="en-US"/>
+        </w:rPr>
+        <w:t>Praesent</w:t>
+      </w:r>
+      <w:proofErr w:type="spellEnd"/>
+      <w:r>
+        <w:rPr>
+          <w:lang w:val="en-US"/>
+        </w:rPr>
+        <w:t xml:space="preserve"> </w:t>
+      </w:r>
+      <w:proofErr w:type="spellStart"/>
+      <w:r>
+        <w:rPr>
+          <w:lang w:val="en-US"/>
+        </w:rPr>
+        <w:t>posuere</w:t>
+      </w:r>
+      <w:proofErr w:type="spellEnd"/>
+      <w:r>
+        <w:rPr>
+          <w:lang w:val="en-US"/>
+        </w:rPr>
+        <w:t xml:space="preserve"> </w:t>
+      </w:r>
+      <w:proofErr w:type="spellStart"/>
+      <w:r>
+        <w:rPr>
+          <w:lang w:val="en-US"/>
+        </w:rPr>
+        <w:t>feugiat</w:t>
+      </w:r>
+      <w:proofErr w:type="spellEnd"/>
+      <w:r>
+        <w:rPr>
+          <w:lang w:val="en-US"/>
+        </w:rPr>
+        <w:t xml:space="preserve"> </w:t>
+      </w:r>
+      <w:proofErr w:type="spellStart"/>
+      <w:r>
+        <w:rPr>
+          <w:lang w:val="en-US"/>
+        </w:rPr>
+        <w:t>lacus</w:t>
+      </w:r>
+      <w:proofErr w:type="spellEnd"/>
+      <w:r>
+        <w:rPr>
+          <w:lang w:val="en-US"/>
+        </w:rPr>
+        <w:t xml:space="preserve">, </w:t>
+      </w:r>
+      <w:proofErr w:type="spellStart"/>
+      <w:r>
+        <w:rPr>
+          <w:lang w:val="en-US"/>
+        </w:rPr>
+        <w:t>pretium</w:t>
+      </w:r>
+      <w:proofErr w:type="spellEnd"/>
+      <w:r>
+        <w:rPr>
+          <w:lang w:val="en-US"/>
+        </w:rPr>
+        <w:t xml:space="preserve"> </w:t>
+      </w:r>
+      <w:proofErr w:type="spellStart"/>
+      <w:r>
+        <w:rPr>
+          <w:lang w:val="en-US"/>
+        </w:rPr>
+        <w:t>blandit</w:t>
+      </w:r>
+      <w:proofErr w:type="spellEnd"/>
+      <w:r>
+        <w:rPr>
+          <w:lang w:val="en-US"/>
+        </w:rPr>
+        <w:t xml:space="preserve"> ligula </w:t>
+      </w:r>
+      <w:proofErr w:type="spellStart"/>
+      <w:r>
+        <w:rPr>
+          <w:lang w:val="en-US"/>
+        </w:rPr>
+        <w:t>finibus</w:t>
+      </w:r>
+      <w:proofErr w:type="spellEnd"/>
+      <w:r>
+        <w:rPr>
+          <w:lang w:val="en-US"/>
+        </w:rPr>
+        <w:t xml:space="preserve"> in. </w:t>
+      </w:r>
+      <w:proofErr w:type="spellStart"/>
+      <w:r>
+        <w:rPr>
+          <w:lang w:val="en-US"/>
+        </w:rPr>
+        <w:t>Fusce</w:t>
+      </w:r>
+      <w:proofErr w:type="spellEnd"/>
+      <w:r>
+        <w:rPr>
+          <w:lang w:val="en-US"/>
+        </w:rPr>
+        <w:t xml:space="preserve"> </w:t>
+      </w:r>
+      <w:proofErr w:type="spellStart"/>
+      <w:r>
+        <w:rPr>
+          <w:lang w:val="en-US"/>
+        </w:rPr>
+        <w:t>accumsan</w:t>
+      </w:r>
+      <w:proofErr w:type="spellEnd"/>
+      <w:r>
+        <w:rPr>
+          <w:lang w:val="en-US"/>
+        </w:rPr>
+        <w:t xml:space="preserve"> </w:t>
+      </w:r>
+      <w:proofErr w:type="spellStart"/>
+      <w:r>
+        <w:rPr>
+          <w:lang w:val="en-US"/>
+        </w:rPr>
+        <w:t>hendrerit</w:t>
+      </w:r>
+      <w:proofErr w:type="spellEnd"/>
+      <w:r>
+        <w:rPr>
+          <w:lang w:val="en-US"/>
+        </w:rPr>
+        <w:t xml:space="preserve"> </w:t>
+      </w:r>
+      <w:proofErr w:type="spellStart"/>
+      <w:r>
+        <w:rPr>
+          <w:lang w:val="en-US"/>
+        </w:rPr>
+        <w:t>mauris</w:t>
+      </w:r>
+      <w:proofErr w:type="spellEnd"/>
+      <w:r>
+        <w:rPr>
+          <w:lang w:val="en-US"/>
+        </w:rPr>
+        <w:t xml:space="preserve">, </w:t>
+      </w:r>
+      <w:proofErr w:type="spellStart"/>
+      <w:r>
+        <w:rPr>
+          <w:lang w:val="en-US"/>
+        </w:rPr>
+        <w:t>quis</w:t>
+      </w:r>
+      <w:proofErr w:type="spellEnd"/>
+      <w:r>
+        <w:rPr>
+          <w:lang w:val="en-US"/>
+        </w:rPr>
+        <w:t xml:space="preserve"> </w:t>
+      </w:r>
+      <w:proofErr w:type="spellStart"/>
+      <w:r>
+        <w:rPr>
+          <w:lang w:val="en-US"/>
+        </w:rPr>
+        <w:t>pretium</w:t>
+      </w:r>
+      <w:proofErr w:type="spellEnd"/>
+      <w:r>
+        <w:rPr>
+          <w:lang w:val="en-US"/>
+        </w:rPr>
+        <w:t xml:space="preserve"> </w:t>
+      </w:r>
+      <w:proofErr w:type="spellStart"/>
+      <w:r>
+        <w:rPr>
+          <w:lang w:val="en-US"/>
+        </w:rPr>
+        <w:t>mauris</w:t>
+      </w:r>
+      <w:proofErr w:type="spellEnd"/>
+      <w:r>
+        <w:rPr>
+          <w:lang w:val="en-US"/>
+        </w:rPr>
+        <w:t xml:space="preserve"> </w:t>
+      </w:r>
+      <w:proofErr w:type="spellStart"/>
+      <w:r>
+        <w:rPr>
+          <w:lang w:val="en-US"/>
+        </w:rPr>
+        <w:t>posuere</w:t>
+      </w:r>
+      <w:proofErr w:type="spellEnd"/>
+      <w:r>
+        <w:rPr>
+          <w:lang w:val="en-US"/>
+        </w:rPr>
+        <w:t xml:space="preserve"> vel.</w:t>
+      </w:r>
+    </w:p>
+    <w:p>
+      <w:pPr>
+        <w:pStyle w:val="ListParagraph"/>
+        <w:numPr>
+          <w:ilvl w:val="0"/>
+          <w:numId w:val="2"/>
+        </w:numPr>
+        <w:rPr>
+          <w:lang w:val="en-US"/>
+        </w:rPr>
+      </w:pPr>
+      <w:r>
+        <w:rPr>
+          <w:lang w:val="en-US"/>
+        </w:rPr>
+        <w:t>One</w:t>
+      </w:r>
+    </w:p>
+    <w:p>
+      <w:pPr>
+        <w:pStyle w:val="ListParagraph"/>
+        <w:numPr>
+          <w:ilvl w:val="0"/>
+          <w:numId w:val="2"/>
+        </w:numPr>
+        <w:rPr>
+          <w:lang w:val="en-US"/>
+        </w:rPr>
+      </w:pPr>
+      <w:r>
+        <w:rPr>
+          <w:lang w:val="en-US"/>
+        </w:rPr>
+        <w:t>Two</w:t>
+      </w:r>
+    </w:p>
+    <w:p>
+      <w:pPr>
+        <w:pStyle w:val="ListParagraph"/>
+        <w:numPr>
+          <w:ilvl w:val="0"/>
+          <w:numId w:val="2"/>
+        </w:numPr>
+        <w:rPr>
+          <w:lang w:val="en-US"/>
+        </w:rPr>
+      </w:pPr>
+      <w:r>
+        <w:rPr>
+          <w:lang w:val="en-US"/>
+        </w:rPr>
+        <w:t>Three</w:t>
+      </w:r>
+    </w:p>
+    <w:p>
+      <w:pPr>
+        <w:pStyle w:val="Heading2"/>
+        <w:rPr>
+          <w:lang w:val="en-US"/>
+        </w:rPr>
+      </w:pPr>
+      <w:r>
+        <w:rPr>
+          <w:lang w:val="en-US"/>
+        </w:rPr>
+        <w:t>Heading 2</w:t>
+      </w:r>
+    </w:p>
+    <w:p>
+      <w:pPr>
         <w:pStyle w:val="NoSpacing"/>
-        <w:rPr>
-          <w:lang w:val="en-US"/>
-        </w:rPr>
-      </w:pPr>
-      <w:proofErr w:type="spellStart"/>
-      <w:r>
-        <w:rPr>
-          <w:lang w:val="en-US"/>
-        </w:rPr>
-        <w:t>TestTestTest</w:t>
-      </w:r>
-      <w:proofErr w:type="spellEnd"/>
-      <w:r>
-        <w:rPr>
-          <w:lang w:val="en-US"/>
-        </w:rPr>
-        <w:tab/>
-        <w:t>Test</w:t>
+      </w:pPr>
+      <w:r>
+        <w:t>Vivamus vestibulum, felis non ultricies dapibus, quam ex luctus erat, eget gravida quam nisi et magna. Nunc ut tellus eget tellus imperdiet rutrum. Nam sem diam, tempus eu lectus finibus, ullamcorper vehicula ligula. In hac habitasse platea dictumst. Suspendisse diam nibh, dapibus vitae enim at, molestie faucibus erat. Duis gravida id arcu id consectetur. Sed ac malesuada neque. Curabitur convallis fringilla mi, ac laoreet felis congue at. Nunc ipsum erat, dapibus ac maximus sit amet, molestie at eros. Lorem ipsum dolor sit amet, consectetur adipiscing elit. Mauris in mi quis lorem vestibulum ultrices sit amet eu odio. Vestibulum pellentesque mauris enim, vitae ultrices eros viverra et. Nam pellentesque dignissim suscipit. Proin consequat lacinia neque, id mollis lorem. Donec tincidunt maximus augue, a tristique ante dignissim at.</w:t>
       </w:r>
     </w:p>
     <w:sectPr>
@@ -38,9 +1238,9 @@
 <file path=word/numbering.xml><?xml version="1.0" encoding="utf-8"?>
 <w:numbering xmlns:wpc="http://schemas.microsoft.com/office/word/2010/wordprocessingCanvas" xmlns:cx="http://schemas.microsoft.com/office/drawing/2014/chartex" xmlns:cx1="http://schemas.microsoft.com/office/drawing/2015/9/8/chartex" xmlns:cx2="http://schemas.microsoft.com/office/drawing/2015/10/21/chartex" xmlns:cx3="http://schemas.microsoft.com/office/drawing/2016/5/9/chartex" xmlns:cx4="http://schemas.microsoft.com/office/drawing/2016/5/10/chartex" xmlns:cx5="http://schemas.microsoft.com/office/drawing/2016/5/11/chartex" xmlns:cx6="http://schemas.microsoft.com/office/drawing/2016/5/12/chartex" xmlns:cx7="http://schemas.microsoft.com/office/drawing/2016/5/13/chartex" xmlns:cx8="http://schemas.microsoft.com/office/drawing/2016/5/14/chartex" xmlns:mc="http://schemas.openxmlformats.org/markup-compatibility/2006" xmlns:aink="http://schemas.microsoft.com/office/drawing/2016/ink" xmlns:am3d="http://schemas.microsoft.com/office/drawing/2017/model3d" xmlns:o="urn:schemas-microsoft-com:office:office" xmlns:r="http://schemas.openxmlformats.org/officeDocument/2006/relationships" xmlns:m="http://schemas.openxmlformats.org/officeDocument/2006/math" xmlns:v="urn:schemas-microsoft-com:vml" xmlns:wp14="http://schemas.microsoft.com/office/word/2010/wordprocessingDrawing" xmlns:wp="http://schemas.openxmlformats.org/drawingml/2006/wordprocessingDrawing" xmlns:w10="urn:schemas-microsoft-com:office:word" xmlns:w="http://schemas.openxmlformats.org/wordprocessingml/2006/main" xmlns:w14="http://schemas.microsoft.com/office/word/2010/wordml" xmlns:w15="http://schemas.microsoft.com/office/word/2012/wordml" xmlns:w16cex="http://schemas.microsoft.com/office/word/2018/wordml/cex" xmlns:w16cid="http://schemas.microsoft.com/office/word/2016/wordml/cid" xmlns:w16="http://schemas.microsoft.com/office/word/2018/wordml" xmlns:w16sdtdh="http://schemas.microsoft.com/office/word/2020/wordml/sdtdatahash" xmlns:w16se="http://schemas.microsoft.com/office/word/2015/wordml/symex" xmlns:wpg="http://schemas.microsoft.com/office/word/2010/wordprocessingGroup" xmlns:wpi="http://schemas.microsoft.com/office/word/2010/wordprocessingInk" xmlns:wne="http://schemas.microsoft.com/office/word/2006/wordml" xmlns:wps="http://schemas.microsoft.com/office/word/2010/wordprocessingShape" mc:Ignorable="w14 w15 w16se w16cid w16 w16cex w16sdtdh wp14">
   <w:abstractNum w:abstractNumId="0" w15:restartNumberingAfterBreak="0">
-    <w:nsid w:val="16200B51"/>
+    <w:nsid w:val="03691508"/>
     <w:multiLevelType w:val="hybridMultilevel"/>
-    <w:tmpl w:val="9FFAC504"/>
+    <w:tmpl w:val="158E6C9C"/>
     <w:lvl w:ilvl="0" w:tplc="0809000F">
       <w:start w:val="1"/>
       <w:numFmt w:val="decimal"/>
@@ -49,105 +1249,78 @@
       <w:pPr>
         <w:ind w:left="720" w:hanging="360"/>
       </w:pPr>
-      <w:rPr>
-        <w:rFonts w:hint="default"/>
-      </w:rPr>
     </w:lvl>
-    <w:lvl w:ilvl="1" w:tplc="FFFFFFFF" w:tentative="1">
+    <w:lvl w:ilvl="1" w:tplc="08090019" w:tentative="1">
       <w:start w:val="1"/>
-      <w:numFmt w:val="bullet"/>
-      <w:lvlText w:val="o"/>
+      <w:numFmt w:val="lowerLetter"/>
+      <w:lvlText w:val="%2."/>
       <w:lvlJc w:val="left"/>
       <w:pPr>
         <w:ind w:left="1440" w:hanging="360"/>
       </w:pPr>
-      <w:rPr>
-        <w:rFonts w:ascii="Courier New" w:hAnsi="Courier New" w:hint="default"/>
-      </w:rPr>
     </w:lvl>
-    <w:lvl w:ilvl="2" w:tplc="FFFFFFFF" w:tentative="1">
+    <w:lvl w:ilvl="2" w:tplc="0809001B" w:tentative="1">
       <w:start w:val="1"/>
-      <w:numFmt w:val="bullet"/>
-      <w:lvlText w:val=""/>
+      <w:numFmt w:val="lowerRoman"/>
+      <w:lvlText w:val="%3."/>
+      <w:lvlJc w:val="right"/>
+      <w:pPr>
+        <w:ind w:left="2160" w:hanging="180"/>
+      </w:pPr>
+    </w:lvl>
+    <w:lvl w:ilvl="3" w:tplc="0809000F" w:tentative="1">
+      <w:start w:val="1"/>
+      <w:numFmt w:val="decimal"/>
+      <w:lvlText w:val="%4."/>
       <w:lvlJc w:val="left"/>
       <w:pPr>
-        <w:ind w:left="2160" w:hanging="360"/>
-      </w:pPr>
-      <w:rPr>
-        <w:rFonts w:ascii="Wingdings" w:hAnsi="Wingdings" w:hint="default"/>
-      </w:rPr>
+        <w:ind w:left="2880" w:hanging="360"/>
+      </w:pPr>
     </w:lvl>
-    <w:lvl w:ilvl="3" w:tplc="FFFFFFFF" w:tentative="1">
+    <w:lvl w:ilvl="4" w:tplc="08090019" w:tentative="1">
       <w:start w:val="1"/>
-      <w:numFmt w:val="bullet"/>
-      <w:lvlText w:val=""/>
+      <w:numFmt w:val="lowerLetter"/>
+      <w:lvlText w:val="%5."/>
       <w:lvlJc w:val="left"/>
       <w:pPr>
-        <w:ind w:left="2880" w:hanging="360"/>
-      </w:pPr>
-      <w:rPr>
-        <w:rFonts w:ascii="Symbol" w:hAnsi="Symbol" w:hint="default"/>
-      </w:rPr>
+        <w:ind w:left="3600" w:hanging="360"/>
+      </w:pPr>
     </w:lvl>
-    <w:lvl w:ilvl="4" w:tplc="FFFFFFFF" w:tentative="1">
+    <w:lvl w:ilvl="5" w:tplc="0809001B" w:tentative="1">
       <w:start w:val="1"/>
-      <w:numFmt w:val="bullet"/>
-      <w:lvlText w:val="o"/>
+      <w:numFmt w:val="lowerRoman"/>
+      <w:lvlText w:val="%6."/>
+      <w:lvlJc w:val="right"/>
+      <w:pPr>
+        <w:ind w:left="4320" w:hanging="180"/>
+      </w:pPr>
+    </w:lvl>
+    <w:lvl w:ilvl="6" w:tplc="0809000F" w:tentative="1">
+      <w:start w:val="1"/>
+      <w:numFmt w:val="decimal"/>
+      <w:lvlText w:val="%7."/>
       <w:lvlJc w:val="left"/>
       <w:pPr>
-        <w:ind w:left="3600" w:hanging="360"/>
-      </w:pPr>
-      <w:rPr>
-        <w:rFonts w:ascii="Courier New" w:hAnsi="Courier New" w:hint="default"/>
-      </w:rPr>
+        <w:ind w:left="5040" w:hanging="360"/>
+      </w:pPr>
     </w:lvl>
-    <w:lvl w:ilvl="5" w:tplc="FFFFFFFF" w:tentative="1">
+    <w:lvl w:ilvl="7" w:tplc="08090019" w:tentative="1">
       <w:start w:val="1"/>
-      <w:numFmt w:val="bullet"/>
-      <w:lvlText w:val=""/>
+      <w:numFmt w:val="lowerLetter"/>
+      <w:lvlText w:val="%8."/>
       <w:lvlJc w:val="left"/>
       <w:pPr>
-        <w:ind w:left="4320" w:hanging="360"/>
-      </w:pPr>
-      <w:rPr>
-        <w:rFonts w:ascii="Wingdings" w:hAnsi="Wingdings" w:hint="default"/>
-      </w:rPr>
+        <w:ind w:left="5760" w:hanging="360"/>
+      </w:pPr>
     </w:lvl>
-    <w:lvl w:ilvl="6" w:tplc="FFFFFFFF" w:tentative="1">
+    <w:lvl w:ilvl="8" w:tplc="0809001B" w:tentative="1">
       <w:start w:val="1"/>
-      <w:numFmt w:val="bullet"/>
-      <w:lvlText w:val=""/>
-      <w:lvlJc w:val="left"/>
-      <w:pPr>
-        <w:ind w:left="5040" w:hanging="360"/>
-      </w:pPr>
-      <w:rPr>
-        <w:rFonts w:ascii="Symbol" w:hAnsi="Symbol" w:hint="default"/>
-      </w:rPr>
-    </w:lvl>
-    <w:lvl w:ilvl="7" w:tplc="FFFFFFFF" w:tentative="1">
-      <w:start w:val="1"/>
-      <w:numFmt w:val="bullet"/>
-      <w:lvlText w:val="o"/>
-      <w:lvlJc w:val="left"/>
-      <w:pPr>
-        <w:ind w:left="5760" w:hanging="360"/>
-      </w:pPr>
-      <w:rPr>
-        <w:rFonts w:ascii="Courier New" w:hAnsi="Courier New" w:hint="default"/>
-      </w:rPr>
-    </w:lvl>
-    <w:lvl w:ilvl="8" w:tplc="FFFFFFFF" w:tentative="1">
-      <w:start w:val="1"/>
-      <w:numFmt w:val="bullet"/>
-      <w:lvlText w:val=""/>
-      <w:lvlJc w:val="left"/>
-      <w:pPr>
-        <w:ind w:left="6480" w:hanging="360"/>
-      </w:pPr>
-      <w:rPr>
-        <w:rFonts w:ascii="Wingdings" w:hAnsi="Wingdings" w:hint="default"/>
-      </w:rPr>
+      <w:numFmt w:val="lowerRoman"/>
+      <w:lvlText w:val="%9."/>
+      <w:lvlJc w:val="right"/>
+      <w:pPr>
+        <w:ind w:left="6480" w:hanging="180"/>
+      </w:pPr>
     </w:lvl>
   </w:abstractNum>
   <w:abstractNum w:abstractNumId="1" w15:restartNumberingAfterBreak="0">
@@ -236,216 +1409,11 @@
       </w:pPr>
     </w:lvl>
   </w:abstractNum>
-  <w:abstractNum w:abstractNumId="2" w15:restartNumberingAfterBreak="0">
-    <w:nsid w:val="42EB0131"/>
-    <w:multiLevelType w:val="hybridMultilevel"/>
-    <w:tmpl w:val="B4A2612A"/>
-    <w:lvl w:ilvl="0" w:tplc="0809000F">
-      <w:start w:val="1"/>
-      <w:numFmt w:val="decimal"/>
-      <w:lvlText w:val="%1."/>
-      <w:lvlJc w:val="left"/>
-      <w:pPr>
-        <w:ind w:left="720" w:hanging="360"/>
-      </w:pPr>
-    </w:lvl>
-    <w:lvl w:ilvl="1" w:tplc="08090019" w:tentative="1">
-      <w:start w:val="1"/>
-      <w:numFmt w:val="lowerLetter"/>
-      <w:lvlText w:val="%2."/>
-      <w:lvlJc w:val="left"/>
-      <w:pPr>
-        <w:ind w:left="1440" w:hanging="360"/>
-      </w:pPr>
-    </w:lvl>
-    <w:lvl w:ilvl="2" w:tplc="0809001B" w:tentative="1">
-      <w:start w:val="1"/>
-      <w:numFmt w:val="lowerRoman"/>
-      <w:lvlText w:val="%3."/>
-      <w:lvlJc w:val="right"/>
-      <w:pPr>
-        <w:ind w:left="2160" w:hanging="180"/>
-      </w:pPr>
-    </w:lvl>
-    <w:lvl w:ilvl="3" w:tplc="0809000F" w:tentative="1">
-      <w:start w:val="1"/>
-      <w:numFmt w:val="decimal"/>
-      <w:lvlText w:val="%4."/>
-      <w:lvlJc w:val="left"/>
-      <w:pPr>
-        <w:ind w:left="2880" w:hanging="360"/>
-      </w:pPr>
-    </w:lvl>
-    <w:lvl w:ilvl="4" w:tplc="08090019" w:tentative="1">
-      <w:start w:val="1"/>
-      <w:numFmt w:val="lowerLetter"/>
-      <w:lvlText w:val="%5."/>
-      <w:lvlJc w:val="left"/>
-      <w:pPr>
-        <w:ind w:left="3600" w:hanging="360"/>
-      </w:pPr>
-    </w:lvl>
-    <w:lvl w:ilvl="5" w:tplc="0809001B" w:tentative="1">
-      <w:start w:val="1"/>
-      <w:numFmt w:val="lowerRoman"/>
-      <w:lvlText w:val="%6."/>
-      <w:lvlJc w:val="right"/>
-      <w:pPr>
-        <w:ind w:left="4320" w:hanging="180"/>
-      </w:pPr>
-    </w:lvl>
-    <w:lvl w:ilvl="6" w:tplc="0809000F" w:tentative="1">
-      <w:start w:val="1"/>
-      <w:numFmt w:val="decimal"/>
-      <w:lvlText w:val="%7."/>
-      <w:lvlJc w:val="left"/>
-      <w:pPr>
-        <w:ind w:left="5040" w:hanging="360"/>
-      </w:pPr>
-    </w:lvl>
-    <w:lvl w:ilvl="7" w:tplc="08090019" w:tentative="1">
-      <w:start w:val="1"/>
-      <w:numFmt w:val="lowerLetter"/>
-      <w:lvlText w:val="%8."/>
-      <w:lvlJc w:val="left"/>
-      <w:pPr>
-        <w:ind w:left="5760" w:hanging="360"/>
-      </w:pPr>
-    </w:lvl>
-    <w:lvl w:ilvl="8" w:tplc="0809001B" w:tentative="1">
-      <w:start w:val="1"/>
-      <w:numFmt w:val="lowerRoman"/>
-      <w:lvlText w:val="%9."/>
-      <w:lvlJc w:val="right"/>
-      <w:pPr>
-        <w:ind w:left="6480" w:hanging="180"/>
-      </w:pPr>
-    </w:lvl>
-  </w:abstractNum>
-  <w:abstractNum w:abstractNumId="3" w15:restartNumberingAfterBreak="0">
-    <w:nsid w:val="6ABD1A13"/>
-    <w:multiLevelType w:val="hybridMultilevel"/>
-    <w:tmpl w:val="20E68008"/>
-    <w:lvl w:ilvl="0" w:tplc="08090001">
-      <w:start w:val="1"/>
-      <w:numFmt w:val="bullet"/>
-      <w:lvlText w:val=""/>
-      <w:lvlJc w:val="left"/>
-      <w:pPr>
-        <w:ind w:left="720" w:hanging="360"/>
-      </w:pPr>
-      <w:rPr>
-        <w:rFonts w:ascii="Symbol" w:hAnsi="Symbol" w:hint="default"/>
-      </w:rPr>
-    </w:lvl>
-    <w:lvl w:ilvl="1" w:tplc="08090003" w:tentative="1">
-      <w:start w:val="1"/>
-      <w:numFmt w:val="bullet"/>
-      <w:lvlText w:val="o"/>
-      <w:lvlJc w:val="left"/>
-      <w:pPr>
-        <w:ind w:left="1440" w:hanging="360"/>
-      </w:pPr>
-      <w:rPr>
-        <w:rFonts w:ascii="Courier New" w:hAnsi="Courier New" w:hint="default"/>
-      </w:rPr>
-    </w:lvl>
-    <w:lvl w:ilvl="2" w:tplc="08090005" w:tentative="1">
-      <w:start w:val="1"/>
-      <w:numFmt w:val="bullet"/>
-      <w:lvlText w:val=""/>
-      <w:lvlJc w:val="left"/>
-      <w:pPr>
-        <w:ind w:left="2160" w:hanging="360"/>
-      </w:pPr>
-      <w:rPr>
-        <w:rFonts w:ascii="Wingdings" w:hAnsi="Wingdings" w:hint="default"/>
-      </w:rPr>
-    </w:lvl>
-    <w:lvl w:ilvl="3" w:tplc="08090001" w:tentative="1">
-      <w:start w:val="1"/>
-      <w:numFmt w:val="bullet"/>
-      <w:lvlText w:val=""/>
-      <w:lvlJc w:val="left"/>
-      <w:pPr>
-        <w:ind w:left="2880" w:hanging="360"/>
-      </w:pPr>
-      <w:rPr>
-        <w:rFonts w:ascii="Symbol" w:hAnsi="Symbol" w:hint="default"/>
-      </w:rPr>
-    </w:lvl>
-    <w:lvl w:ilvl="4" w:tplc="08090003" w:tentative="1">
-      <w:start w:val="1"/>
-      <w:numFmt w:val="bullet"/>
-      <w:lvlText w:val="o"/>
-      <w:lvlJc w:val="left"/>
-      <w:pPr>
-        <w:ind w:left="3600" w:hanging="360"/>
-      </w:pPr>
-      <w:rPr>
-        <w:rFonts w:ascii="Courier New" w:hAnsi="Courier New" w:hint="default"/>
-      </w:rPr>
-    </w:lvl>
-    <w:lvl w:ilvl="5" w:tplc="08090005" w:tentative="1">
-      <w:start w:val="1"/>
-      <w:numFmt w:val="bullet"/>
-      <w:lvlText w:val=""/>
-      <w:lvlJc w:val="left"/>
-      <w:pPr>
-        <w:ind w:left="4320" w:hanging="360"/>
-      </w:pPr>
-      <w:rPr>
-        <w:rFonts w:ascii="Wingdings" w:hAnsi="Wingdings" w:hint="default"/>
-      </w:rPr>
-    </w:lvl>
-    <w:lvl w:ilvl="6" w:tplc="08090001" w:tentative="1">
-      <w:start w:val="1"/>
-      <w:numFmt w:val="bullet"/>
-      <w:lvlText w:val=""/>
-      <w:lvlJc w:val="left"/>
-      <w:pPr>
-        <w:ind w:left="5040" w:hanging="360"/>
-      </w:pPr>
-      <w:rPr>
-        <w:rFonts w:ascii="Symbol" w:hAnsi="Symbol" w:hint="default"/>
-      </w:rPr>
-    </w:lvl>
-    <w:lvl w:ilvl="7" w:tplc="08090003" w:tentative="1">
-      <w:start w:val="1"/>
-      <w:numFmt w:val="bullet"/>
-      <w:lvlText w:val="o"/>
-      <w:lvlJc w:val="left"/>
-      <w:pPr>
-        <w:ind w:left="5760" w:hanging="360"/>
-      </w:pPr>
-      <w:rPr>
-        <w:rFonts w:ascii="Courier New" w:hAnsi="Courier New" w:hint="default"/>
-      </w:rPr>
-    </w:lvl>
-    <w:lvl w:ilvl="8" w:tplc="08090005" w:tentative="1">
-      <w:start w:val="1"/>
-      <w:numFmt w:val="bullet"/>
-      <w:lvlText w:val=""/>
-      <w:lvlJc w:val="left"/>
-      <w:pPr>
-        <w:ind w:left="6480" w:hanging="360"/>
-      </w:pPr>
-      <w:rPr>
-        <w:rFonts w:ascii="Wingdings" w:hAnsi="Wingdings" w:hint="default"/>
-      </w:rPr>
-    </w:lvl>
-  </w:abstractNum>
   <w:num w:numId="1">
     <w:abstractNumId w:val="1"/>
   </w:num>
   <w:num w:numId="2">
-    <w:abstractNumId w:val="3"/>
-  </w:num>
-  <w:num w:numId="3">
     <w:abstractNumId w:val="0"/>
-  </w:num>
-  <w:num w:numId="4">
-    <w:abstractNumId w:val="2"/>
   </w:num>
 </w:numbering>
 </file>
@@ -1028,7 +1996,7 @@
     <w:basedOn w:val="Normal"/>
     <w:uiPriority w:val="34"/>
     <w:qFormat/>
-    <w:rsid w:val="00496F7C"/>
+    <w:rsid w:val="00D41BE5"/>
     <w:pPr>
       <w:ind w:left="720"/>
       <w:contextualSpacing/>

</xml_diff>